<commit_message>
Tabellenverknüpfungen hinzugefügt und Dokumentation angepasst
</commit_message>
<xml_diff>
--- a/Dokumentation.docx
+++ b/Dokumentation.docx
@@ -104,8 +104,6 @@
         </w:rPr>
         <w:t xml:space="preserve">schriftlichen </w:t>
       </w:r>
-      <w:bookmarkStart w:id="0" w:name="_GoBack"/>
-      <w:bookmarkEnd w:id="0"/>
       <w:r>
         <w:rPr>
           <w:sz w:val="24"/>
@@ -372,6 +370,24 @@
     </w:p>
     <w:p>
       <w:pPr>
+        <w:pStyle w:val="Listenabsatz"/>
+        <w:numPr>
+          <w:ilvl w:val="0"/>
+          <w:numId w:val="1"/>
+        </w:numPr>
+        <w:rPr>
+          <w:lang w:val="de-CH"/>
+        </w:rPr>
+      </w:pPr>
+      <w:r>
+        <w:rPr>
+          <w:lang w:val="de-CH"/>
+        </w:rPr>
+        <w:t>Weihnachtsgeschenk</w:t>
+      </w:r>
+    </w:p>
+    <w:p>
+      <w:pPr>
         <w:rPr>
           <w:lang w:val="de-CH"/>
         </w:rPr>
@@ -458,6 +474,45 @@
           <w:lang w:val="de-CH"/>
         </w:rPr>
         <w:t>Bericht/PDF Export</w:t>
+      </w:r>
+    </w:p>
+    <w:p>
+      <w:pPr>
+        <w:rPr>
+          <w:lang w:val="de-CH"/>
+        </w:rPr>
+      </w:pPr>
+      <w:r>
+        <w:rPr>
+          <w:lang w:val="de-CH"/>
+        </w:rPr>
+        <w:t>Bestand Drucken</w:t>
+      </w:r>
+    </w:p>
+    <w:p>
+      <w:pPr>
+        <w:rPr>
+          <w:lang w:val="de-CH"/>
+        </w:rPr>
+      </w:pPr>
+      <w:r>
+        <w:rPr>
+          <w:lang w:val="de-CH"/>
+        </w:rPr>
+        <w:t>Memo hinterlegen</w:t>
+      </w:r>
+    </w:p>
+    <w:p>
+      <w:pPr>
+        <w:rPr>
+          <w:lang w:val="de-CH"/>
+        </w:rPr>
+      </w:pPr>
+      <w:r>
+        <w:rPr>
+          <w:lang w:val="de-CH"/>
+        </w:rPr>
+        <w:t>Geburtstagserinnerung</w:t>
       </w:r>
     </w:p>
     <w:p>
@@ -1439,6 +1494,8 @@
           <w:lang w:val="de-CH"/>
         </w:rPr>
       </w:pPr>
+      <w:bookmarkStart w:id="0" w:name="_GoBack"/>
+      <w:bookmarkEnd w:id="0"/>
     </w:p>
     <w:sectPr>
       <w:pgSz w:w="11907" w:h="16840" w:code="9"/>

</xml_diff>